<commit_message>
add more responses to reviewers
</commit_message>
<xml_diff>
--- a/inst/manuscript/reviewer_responses.docx
+++ b/inst/manuscript/reviewer_responses.docx
@@ -489,6 +489,45 @@
         </w:rPr>
         <w:t xml:space="preserve"> potential usefulness for taxa other than fish in the Abstract to catch the eye of non-fish-folk. The first sentence might be altered to: “Understanding the timing of key life history events is essential for effective conservation and management of fish and other aquatic taxa.” (See comment for Line 24).</w:t>
       </w:r>
+    </w:p>
+    <w:p>
+      <w:pPr>
+        <w:rPr>
+          <w:rFonts w:ascii="Aptos" w:hAnsi="Aptos"/>
+          <w:color w:val="0070C0"/>
+        </w:rPr>
+      </w:pPr>
+      <w:r>
+        <w:rPr>
+          <w:rFonts w:ascii="Aptos" w:hAnsi="Aptos"/>
+          <w:color w:val="0070C0"/>
+        </w:rPr>
+        <w:t xml:space="preserve">We appreciate the comment and agree. So much so that we have another paper in review about using </w:t>
+      </w:r>
+      <w:proofErr w:type="spellStart"/>
+      <w:r>
+        <w:rPr>
+          <w:rFonts w:ascii="Aptos" w:hAnsi="Aptos"/>
+          <w:color w:val="0070C0"/>
+        </w:rPr>
+        <w:t>hatchR</w:t>
+      </w:r>
+      <w:proofErr w:type="spellEnd"/>
+      <w:r>
+        <w:rPr>
+          <w:rFonts w:ascii="Aptos" w:hAnsi="Aptos"/>
+          <w:color w:val="0070C0"/>
+        </w:rPr>
+        <w:t xml:space="preserve"> for other non-fish species.</w:t>
+      </w:r>
+    </w:p>
+    <w:p>
+      <w:pPr>
+        <w:rPr>
+          <w:rFonts w:ascii="Aptos" w:hAnsi="Aptos"/>
+          <w:color w:val="212121"/>
+        </w:rPr>
+      </w:pPr>
       <w:r>
         <w:rPr>
           <w:rFonts w:ascii="Aptos" w:hAnsi="Aptos"/>
@@ -513,14 +552,68 @@
         </w:rPr>
         <w:t xml:space="preserve"> would be useful in lentic applications as well.</w:t>
       </w:r>
-      <w:r>
-        <w:rPr>
-          <w:rFonts w:ascii="Aptos" w:hAnsi="Aptos"/>
-          <w:color w:val="212121"/>
-        </w:rPr>
-        <w:br/>
-        <w:t>Line 24: If you incorporate the suggestion for Line 13, you could end the sentence on this line with, “…parameterizations using external datasets for other fish species or aquatic taxa.”</w:t>
-      </w:r>
+    </w:p>
+    <w:p>
+      <w:pPr>
+        <w:rPr>
+          <w:rFonts w:ascii="Aptos" w:hAnsi="Aptos"/>
+          <w:color w:val="0070C0"/>
+        </w:rPr>
+      </w:pPr>
+      <w:r>
+        <w:rPr>
+          <w:rFonts w:ascii="Aptos" w:hAnsi="Aptos"/>
+          <w:color w:val="0070C0"/>
+        </w:rPr>
+        <w:t xml:space="preserve">Changed </w:t>
+      </w:r>
+    </w:p>
+    <w:p>
+      <w:pPr>
+        <w:rPr>
+          <w:rFonts w:ascii="Aptos" w:hAnsi="Aptos"/>
+          <w:color w:val="212121"/>
+        </w:rPr>
+      </w:pPr>
+      <w:r>
+        <w:rPr>
+          <w:rFonts w:ascii="Aptos" w:hAnsi="Aptos"/>
+          <w:color w:val="212121"/>
+        </w:rPr>
+        <w:br/>
+        <w:t xml:space="preserve">Line 24: If you incorporate the suggestion for Line 13, you could end the sentence on this </w:t>
+      </w:r>
+      <w:r>
+        <w:rPr>
+          <w:rFonts w:ascii="Aptos" w:hAnsi="Aptos"/>
+          <w:color w:val="212121"/>
+        </w:rPr>
+        <w:lastRenderedPageBreak/>
+        <w:t>line with, “…parameterizations using external datasets for other fish species or aquatic taxa.”</w:t>
+      </w:r>
+    </w:p>
+    <w:p>
+      <w:pPr>
+        <w:rPr>
+          <w:rFonts w:ascii="Aptos" w:hAnsi="Aptos"/>
+          <w:color w:val="0070C0"/>
+        </w:rPr>
+      </w:pPr>
+      <w:r>
+        <w:rPr>
+          <w:rFonts w:ascii="Aptos" w:hAnsi="Aptos"/>
+          <w:color w:val="0070C0"/>
+        </w:rPr>
+        <w:t xml:space="preserve">See above </w:t>
+      </w:r>
+    </w:p>
+    <w:p>
+      <w:pPr>
+        <w:rPr>
+          <w:rFonts w:ascii="Aptos" w:hAnsi="Aptos"/>
+          <w:color w:val="212121"/>
+        </w:rPr>
+      </w:pPr>
       <w:r>
         <w:rPr>
           <w:rFonts w:ascii="Aptos" w:hAnsi="Aptos"/>
@@ -529,6 +622,59 @@
         <w:br/>
         <w:t>Line 37: ATU is never used again in the manuscript. Is the acronym necessary?</w:t>
       </w:r>
+    </w:p>
+    <w:p>
+      <w:pPr>
+        <w:rPr>
+          <w:rFonts w:ascii="Aptos" w:hAnsi="Aptos"/>
+          <w:color w:val="0070C0"/>
+        </w:rPr>
+      </w:pPr>
+      <w:r>
+        <w:rPr>
+          <w:rFonts w:ascii="Aptos" w:hAnsi="Aptos"/>
+          <w:color w:val="0070C0"/>
+        </w:rPr>
+        <w:t xml:space="preserve">Changed to ATU model. Not trying to use </w:t>
+      </w:r>
+      <w:proofErr w:type="gramStart"/>
+      <w:r>
+        <w:rPr>
+          <w:rFonts w:ascii="Aptos" w:hAnsi="Aptos"/>
+          <w:color w:val="0070C0"/>
+        </w:rPr>
+        <w:t>acronym, but</w:t>
+      </w:r>
+      <w:proofErr w:type="gramEnd"/>
+      <w:r>
+        <w:rPr>
+          <w:rFonts w:ascii="Aptos" w:hAnsi="Aptos"/>
+          <w:color w:val="0070C0"/>
+        </w:rPr>
+        <w:t xml:space="preserve"> refer the common vernacular for these models</w:t>
+      </w:r>
+      <w:r>
+        <w:rPr>
+          <w:rFonts w:ascii="Aptos" w:hAnsi="Aptos"/>
+          <w:color w:val="0070C0"/>
+        </w:rPr>
+        <w:t xml:space="preserve"> in the parenthetical</w:t>
+      </w:r>
+      <w:r>
+        <w:rPr>
+          <w:rFonts w:ascii="Aptos" w:hAnsi="Aptos"/>
+          <w:color w:val="0070C0"/>
+        </w:rPr>
+        <w:t>.</w:t>
+      </w:r>
+    </w:p>
+    <w:p>
+      <w:pPr>
+        <w:rPr>
+          <w:rFonts w:ascii="Aptos" w:hAnsi="Aptos"/>
+          <w:color w:val="212121"/>
+        </w:rPr>
+      </w:pPr>
       <w:r>
         <w:rPr>
           <w:rFonts w:ascii="Aptos" w:hAnsi="Aptos"/>
@@ -537,6 +683,29 @@
         <w:br/>
         <w:t>Line 65: …to unparameterized taxa, species, or populations.</w:t>
       </w:r>
+    </w:p>
+    <w:p>
+      <w:pPr>
+        <w:rPr>
+          <w:rFonts w:ascii="Aptos" w:hAnsi="Aptos"/>
+          <w:color w:val="0070C0"/>
+        </w:rPr>
+      </w:pPr>
+      <w:r>
+        <w:rPr>
+          <w:rFonts w:ascii="Aptos" w:hAnsi="Aptos"/>
+          <w:color w:val="0070C0"/>
+        </w:rPr>
+        <w:t>See comment about additional manuscript.</w:t>
+      </w:r>
+    </w:p>
+    <w:p>
+      <w:pPr>
+        <w:rPr>
+          <w:rFonts w:ascii="Aptos" w:hAnsi="Aptos"/>
+          <w:color w:val="212121"/>
+        </w:rPr>
+      </w:pPr>
       <w:r>
         <w:rPr>
           <w:rFonts w:ascii="Aptos" w:hAnsi="Aptos"/>
@@ -545,57 +714,197 @@
         <w:br/>
         <w:t>Line 68: Provide a link to the package (like you did for the Shiny app).</w:t>
       </w:r>
-      <w:r>
-        <w:rPr>
-          <w:rFonts w:ascii="Aptos" w:hAnsi="Aptos"/>
+    </w:p>
+    <w:p>
+      <w:pPr>
+        <w:rPr>
+          <w:rFonts w:ascii="Aptos" w:hAnsi="Aptos"/>
+          <w:color w:val="212121"/>
+        </w:rPr>
+      </w:pPr>
+      <w:r>
+        <w:rPr>
+          <w:rFonts w:ascii="Aptos" w:hAnsi="Aptos"/>
+          <w:color w:val="0070C0"/>
+        </w:rPr>
+        <w:t>The link is to the project website which contains information about the R package and Shiny app</w:t>
+      </w:r>
+      <w:r>
+        <w:rPr>
+          <w:rFonts w:ascii="Aptos" w:hAnsi="Aptos"/>
+          <w:color w:val="212121"/>
+        </w:rPr>
+        <w:t>.</w:t>
+      </w:r>
+      <w:r>
+        <w:rPr>
+          <w:rFonts w:ascii="Aptos" w:hAnsi="Aptos"/>
+          <w:color w:val="0070C0"/>
+        </w:rPr>
+        <w:t xml:space="preserve"> Further clarified such in mentioned sentence.</w:t>
+      </w:r>
+    </w:p>
+    <w:p>
+      <w:pPr>
+        <w:rPr>
+          <w:rFonts w:ascii="Aptos" w:hAnsi="Aptos"/>
+          <w:b/>
+          <w:bCs/>
+          <w:color w:val="212121"/>
+        </w:rPr>
+      </w:pPr>
+      <w:r>
+        <w:rPr>
+          <w:rFonts w:ascii="Aptos" w:hAnsi="Aptos"/>
+          <w:b/>
+          <w:bCs/>
           <w:color w:val="212121"/>
         </w:rPr>
         <w:br/>
         <w:t>Line 72: The link to the Shiny app would be more helpful here where the app is introduced and described (along with the citation), rather than down in the case study.</w:t>
       </w:r>
-      <w:r>
-        <w:rPr>
-          <w:rFonts w:ascii="Aptos" w:hAnsi="Aptos"/>
-          <w:color w:val="212121"/>
-        </w:rPr>
-        <w:br/>
-      </w:r>
-      <w:r>
-        <w:rPr>
-          <w:rFonts w:ascii="Aptos" w:hAnsi="Aptos"/>
-          <w:color w:val="212121"/>
+    </w:p>
+    <w:p>
+      <w:pPr>
+        <w:rPr>
+          <w:rFonts w:ascii="Aptos" w:hAnsi="Aptos"/>
+          <w:color w:val="212121"/>
+        </w:rPr>
+      </w:pPr>
+      <w:r>
+        <w:rPr>
+          <w:rFonts w:ascii="Aptos" w:hAnsi="Aptos"/>
+          <w:color w:val="212121"/>
+        </w:rPr>
+        <w:br/>
+        <w:t>Lines 81-83: The first thing I thought when I read this was that figures showing data plots might be helpful. Especially if they demonstrate a common error in the data. You might indicate to the reader here that additional information is provided below (e.g., Line 153 and Fig. 3).</w:t>
+      </w:r>
+    </w:p>
+    <w:p>
+      <w:pPr>
+        <w:rPr>
+          <w:rFonts w:ascii="Aptos" w:hAnsi="Aptos"/>
+          <w:color w:val="0070C0"/>
+        </w:rPr>
+      </w:pPr>
+      <w:r>
+        <w:rPr>
+          <w:rFonts w:ascii="Aptos" w:hAnsi="Aptos"/>
+          <w:color w:val="0070C0"/>
+        </w:rPr>
+        <w:t>Now references the Box for Data checks.</w:t>
+      </w:r>
+    </w:p>
+    <w:p>
+      <w:pPr>
+        <w:rPr>
+          <w:rFonts w:ascii="Aptos" w:hAnsi="Aptos"/>
+          <w:color w:val="212121"/>
+        </w:rPr>
+      </w:pPr>
+      <w:r>
+        <w:rPr>
+          <w:rFonts w:ascii="Aptos" w:hAnsi="Aptos"/>
+          <w:color w:val="212121"/>
+        </w:rPr>
+        <w:br/>
+        <w:t xml:space="preserve">Line 123: It would be nice to expand the X-axes in both panels to 15 </w:t>
+      </w:r>
+      <w:proofErr w:type="gramStart"/>
+      <w:r>
+        <w:rPr>
+          <w:rFonts w:ascii="Aptos" w:hAnsi="Aptos"/>
+          <w:color w:val="212121"/>
+        </w:rPr>
+        <w:t>or</w:t>
+      </w:r>
+      <w:proofErr w:type="gramEnd"/>
+      <w:r>
+        <w:rPr>
+          <w:rFonts w:ascii="Aptos" w:hAnsi="Aptos"/>
+          <w:color w:val="212121"/>
+        </w:rPr>
+        <w:t xml:space="preserve"> 16, to provide a value beyond the right-most data points.</w:t>
+      </w:r>
+    </w:p>
+    <w:p>
+      <w:pPr>
+        <w:rPr>
+          <w:rFonts w:ascii="Aptos" w:hAnsi="Aptos"/>
+          <w:color w:val="0070C0"/>
+        </w:rPr>
+      </w:pPr>
+      <w:r>
+        <w:rPr>
+          <w:rFonts w:ascii="Aptos" w:hAnsi="Aptos"/>
+          <w:color w:val="0070C0"/>
+        </w:rPr>
+        <w:t>Changed for limits to extend to 15</w:t>
+      </w:r>
+    </w:p>
+    <w:p>
+      <w:pPr>
+        <w:rPr>
+          <w:rFonts w:ascii="Aptos" w:hAnsi="Aptos"/>
+          <w:color w:val="212121"/>
+        </w:rPr>
+      </w:pPr>
+      <w:r>
+        <w:rPr>
+          <w:rFonts w:ascii="Aptos" w:hAnsi="Aptos"/>
+          <w:color w:val="212121"/>
+        </w:rPr>
+        <w:br/>
+        <w:t>Line 145: If the temperature measurement is a daily average, what usefulness would the optional time data provide?</w:t>
+      </w:r>
+    </w:p>
+    <w:p>
+      <w:pPr>
+        <w:rPr>
+          <w:rFonts w:ascii="Aptos" w:hAnsi="Aptos"/>
+          <w:color w:val="0070C0"/>
+        </w:rPr>
+      </w:pPr>
+      <w:r>
+        <w:rPr>
+          <w:rFonts w:ascii="Aptos" w:hAnsi="Aptos"/>
+          <w:color w:val="0070C0"/>
         </w:rPr>
         <w:lastRenderedPageBreak/>
-        <w:t>Lines 81-83: The first thing I thought when I read this was that figures showing data plots might be helpful. Especially if they demonstrate a common error in the data. You might indicate to the reader here that additional information is provided below (e.g., Line 153 and Fig. 3).</w:t>
-      </w:r>
-      <w:r>
-        <w:rPr>
-          <w:rFonts w:ascii="Aptos" w:hAnsi="Aptos"/>
-          <w:color w:val="212121"/>
-        </w:rPr>
-        <w:br/>
-        <w:t>Line 123: It would be nice to expand the X-axes in both panels to 15 or 16, to provide a value beyond the right-most data points.</w:t>
-      </w:r>
-      <w:r>
-        <w:rPr>
-          <w:rFonts w:ascii="Aptos" w:hAnsi="Aptos"/>
-          <w:color w:val="212121"/>
-        </w:rPr>
-        <w:br/>
-        <w:t>Line 145: If the temperature measurement is a daily average, what usefulness would the optional time data provide?</w:t>
-      </w:r>
-      <w:r>
-        <w:rPr>
-          <w:rFonts w:ascii="Aptos" w:hAnsi="Aptos"/>
-          <w:color w:val="212121"/>
-        </w:rPr>
-        <w:br/>
+        <w:t>This is in direct reference to data from field loggers which include time stamps because they take multiple daily measurement. Clarified as such inline.</w:t>
+      </w:r>
+    </w:p>
+    <w:p>
+      <w:pPr>
+        <w:rPr>
+          <w:rFonts w:ascii="Aptos" w:hAnsi="Aptos"/>
+          <w:b/>
+          <w:bCs/>
+          <w:color w:val="212121"/>
+        </w:rPr>
+      </w:pPr>
+      <w:r>
+        <w:rPr>
+          <w:rFonts w:ascii="Aptos" w:hAnsi="Aptos"/>
+          <w:color w:val="212121"/>
+        </w:rPr>
+        <w:br/>
+      </w:r>
+      <w:r>
+        <w:rPr>
+          <w:rFonts w:ascii="Aptos" w:hAnsi="Aptos"/>
+          <w:b/>
+          <w:bCs/>
+          <w:color w:val="212121"/>
+        </w:rPr>
         <w:t xml:space="preserve">Lines 149 and 151: I’m not sure of the usefulness of Table 1. This seems like a sufficiently straightforward concept. A more useful table, for the reader, might be one identifying the species </w:t>
       </w:r>
       <w:proofErr w:type="spellStart"/>
       <w:r>
         <w:rPr>
           <w:rFonts w:ascii="Aptos" w:hAnsi="Aptos"/>
+          <w:b/>
+          <w:bCs/>
           <w:color w:val="212121"/>
         </w:rPr>
         <w:t>hatchR</w:t>
@@ -604,10 +913,20 @@
       <w:r>
         <w:rPr>
           <w:rFonts w:ascii="Aptos" w:hAnsi="Aptos"/>
+          <w:b/>
+          <w:bCs/>
           <w:color w:val="212121"/>
         </w:rPr>
         <w:t xml:space="preserve"> has established parameterizations for and possibly the source (Lines 131-134).</w:t>
       </w:r>
+    </w:p>
+    <w:p>
+      <w:pPr>
+        <w:rPr>
+          <w:rFonts w:ascii="Aptos" w:hAnsi="Aptos"/>
+          <w:color w:val="212121"/>
+        </w:rPr>
+      </w:pPr>
       <w:r>
         <w:rPr>
           <w:rFonts w:ascii="Aptos" w:hAnsi="Aptos"/>
@@ -625,6 +944,29 @@
         <w:t>default,…</w:t>
       </w:r>
       <w:proofErr w:type="gramEnd"/>
+    </w:p>
+    <w:p>
+      <w:pPr>
+        <w:rPr>
+          <w:rFonts w:ascii="Aptos" w:hAnsi="Aptos"/>
+          <w:color w:val="0070C0"/>
+        </w:rPr>
+      </w:pPr>
+      <w:r>
+        <w:rPr>
+          <w:rFonts w:ascii="Aptos" w:hAnsi="Aptos"/>
+          <w:color w:val="0070C0"/>
+        </w:rPr>
+        <w:t>Fixed.</w:t>
+      </w:r>
+    </w:p>
+    <w:p>
+      <w:pPr>
+        <w:rPr>
+          <w:rFonts w:ascii="Aptos" w:hAnsi="Aptos"/>
+          <w:color w:val="212121"/>
+        </w:rPr>
+      </w:pPr>
       <w:r>
         <w:rPr>
           <w:rFonts w:ascii="Aptos" w:hAnsi="Aptos"/>
@@ -633,6 +975,14 @@
         <w:br/>
         <w:t>Line 311: I’m not sure species-agnostic is quite right. I doubt the model is uncertain or unconvinced of the species.</w:t>
       </w:r>
+    </w:p>
+    <w:p>
+      <w:pPr>
+        <w:rPr>
+          <w:rFonts w:ascii="Aptos" w:hAnsi="Aptos"/>
+          <w:color w:val="212121"/>
+        </w:rPr>
+      </w:pPr>
       <w:r>
         <w:rPr>
           <w:rFonts w:ascii="Aptos" w:hAnsi="Aptos"/>
@@ -657,6 +1007,29 @@
         </w:rPr>
         <w:t xml:space="preserve"> () function, which only requires that a species’ development follows a power law…</w:t>
       </w:r>
+    </w:p>
+    <w:p>
+      <w:pPr>
+        <w:rPr>
+          <w:rFonts w:ascii="Aptos" w:hAnsi="Aptos"/>
+          <w:color w:val="0070C0"/>
+        </w:rPr>
+      </w:pPr>
+      <w:r>
+        <w:rPr>
+          <w:rFonts w:ascii="Aptos" w:hAnsi="Aptos"/>
+          <w:color w:val="0070C0"/>
+        </w:rPr>
+        <w:t>Changed to reflect suggestion.</w:t>
+      </w:r>
+    </w:p>
+    <w:p>
+      <w:pPr>
+        <w:rPr>
+          <w:rFonts w:ascii="Aptos" w:hAnsi="Aptos"/>
+          <w:color w:val="212121"/>
+        </w:rPr>
+      </w:pPr>
       <w:r>
         <w:rPr>
           <w:rFonts w:ascii="Aptos" w:hAnsi="Aptos"/>
@@ -681,18 +1054,69 @@
         </w:rPr>
         <w:t xml:space="preserve"> data as days and C⁰? This would eliminate the need for the coding on Lines 343-348, which R coders should be able to do and would make the interpretation of Figure 5 more straightforward.</w:t>
       </w:r>
-      <w:r>
-        <w:rPr>
-          <w:rFonts w:ascii="Aptos" w:hAnsi="Aptos"/>
-          <w:color w:val="212121"/>
-        </w:rPr>
-        <w:br/>
+    </w:p>
+    <w:p>
+      <w:pPr>
+        <w:rPr>
+          <w:rFonts w:ascii="Aptos" w:hAnsi="Aptos"/>
+          <w:color w:val="0070C0"/>
+        </w:rPr>
+      </w:pPr>
+      <w:r>
+        <w:rPr>
+          <w:rFonts w:ascii="Aptos" w:hAnsi="Aptos"/>
+          <w:color w:val="0070C0"/>
+        </w:rPr>
+        <w:t xml:space="preserve">Moving to Box—Custom model parameterization. We choose to keep it in because it shows how data taken from literature might need to be adapted to work properly for </w:t>
+      </w:r>
+      <w:proofErr w:type="spellStart"/>
+      <w:r>
+        <w:rPr>
+          <w:rFonts w:ascii="Aptos" w:hAnsi="Aptos"/>
+          <w:color w:val="0070C0"/>
+        </w:rPr>
+        <w:t>hatchR</w:t>
+      </w:r>
+      <w:proofErr w:type="spellEnd"/>
+      <w:r>
+        <w:rPr>
+          <w:rFonts w:ascii="Aptos" w:hAnsi="Aptos"/>
+          <w:color w:val="0070C0"/>
+        </w:rPr>
+        <w:t xml:space="preserve"> framework.</w:t>
+      </w:r>
+    </w:p>
+    <w:p>
+      <w:pPr>
+        <w:rPr>
+          <w:rFonts w:ascii="Aptos" w:hAnsi="Aptos"/>
+          <w:b/>
+          <w:bCs/>
+          <w:color w:val="212121"/>
+        </w:rPr>
+      </w:pPr>
+      <w:r>
+        <w:rPr>
+          <w:rFonts w:ascii="Aptos" w:hAnsi="Aptos"/>
+          <w:color w:val="212121"/>
+        </w:rPr>
+        <w:br/>
+      </w:r>
+      <w:r>
+        <w:rPr>
+          <w:rFonts w:ascii="Aptos" w:hAnsi="Aptos"/>
+          <w:b/>
+          <w:bCs/>
+          <w:color w:val="212121"/>
+        </w:rPr>
         <w:t xml:space="preserve">Line 363: I am not sure what the significance of the 16⁰ C mean temperature is. Is this just an attempt at a reasonable representation of a “normal or typical” temperature profile when </w:t>
       </w:r>
       <w:proofErr w:type="gramStart"/>
       <w:r>
         <w:rPr>
           <w:rFonts w:ascii="Aptos" w:hAnsi="Aptos"/>
+          <w:b/>
+          <w:bCs/>
           <w:color w:val="212121"/>
         </w:rPr>
         <w:t>these three species spawn</w:t>
@@ -701,18 +1125,52 @@
       <w:r>
         <w:rPr>
           <w:rFonts w:ascii="Aptos" w:hAnsi="Aptos"/>
+          <w:b/>
+          <w:bCs/>
           <w:color w:val="212121"/>
         </w:rPr>
         <w:t>? If I’m interpreting Figure 5 right, it looks like for fish that spawn on July 1 at 14.0⁰ C sturgeon hatch in 4-d at an average incubation temperature of about 14.5⁰ C, smallmouth hatch in 8-d at an average temperature of about 15⁰ C, and catfish hatch in 19-d at an average temperature of about 15.5⁰ C. Perhaps I’m overthinking this.</w:t>
       </w:r>
-      <w:r>
-        <w:rPr>
-          <w:rFonts w:ascii="Aptos" w:hAnsi="Aptos"/>
-          <w:color w:val="212121"/>
-        </w:rPr>
+    </w:p>
+    <w:p>
+      <w:pPr>
+        <w:rPr>
+          <w:rFonts w:ascii="Aptos" w:hAnsi="Aptos"/>
+          <w:color w:val="212121"/>
+        </w:rPr>
+      </w:pPr>
+      <w:r>
+        <w:rPr>
+          <w:rFonts w:ascii="Aptos" w:hAnsi="Aptos"/>
+          <w:color w:val="212121"/>
+        </w:rPr>
+        <w:lastRenderedPageBreak/>
         <w:br/>
         <w:t>Line 366: Bass (not base).</w:t>
       </w:r>
+    </w:p>
+    <w:p>
+      <w:pPr>
+        <w:rPr>
+          <w:rFonts w:ascii="Aptos" w:hAnsi="Aptos"/>
+          <w:color w:val="0070C0"/>
+        </w:rPr>
+      </w:pPr>
+      <w:r>
+        <w:rPr>
+          <w:rFonts w:ascii="Aptos" w:hAnsi="Aptos"/>
+          <w:color w:val="0070C0"/>
+        </w:rPr>
+        <w:t>Fixed.</w:t>
+      </w:r>
+    </w:p>
+    <w:p>
+      <w:pPr>
+        <w:rPr>
+          <w:rFonts w:ascii="Aptos" w:hAnsi="Aptos"/>
+          <w:color w:val="212121"/>
+        </w:rPr>
+      </w:pPr>
       <w:r>
         <w:rPr>
           <w:rFonts w:ascii="Aptos" w:hAnsi="Aptos"/>
@@ -721,6 +1179,29 @@
         <w:br/>
         <w:t>Line 390: Should identify Idaho, USA in this sentence somewhere.</w:t>
       </w:r>
+    </w:p>
+    <w:p>
+      <w:pPr>
+        <w:rPr>
+          <w:rFonts w:ascii="Aptos" w:hAnsi="Aptos"/>
+          <w:color w:val="0070C0"/>
+        </w:rPr>
+      </w:pPr>
+      <w:r>
+        <w:rPr>
+          <w:rFonts w:ascii="Aptos" w:hAnsi="Aptos"/>
+          <w:color w:val="0070C0"/>
+        </w:rPr>
+        <w:t>Fixed.</w:t>
+      </w:r>
+    </w:p>
+    <w:p>
+      <w:pPr>
+        <w:rPr>
+          <w:rFonts w:ascii="Aptos" w:hAnsi="Aptos"/>
+          <w:color w:val="0070C0"/>
+        </w:rPr>
+      </w:pPr>
       <w:r>
         <w:rPr>
           <w:rFonts w:ascii="Aptos" w:hAnsi="Aptos"/>
@@ -729,6 +1210,29 @@
         <w:br/>
         <w:t>Line 390: Latin binomial for Bull Trout already introduced (Line 53).</w:t>
       </w:r>
+    </w:p>
+    <w:p>
+      <w:pPr>
+        <w:rPr>
+          <w:rFonts w:ascii="Aptos" w:hAnsi="Aptos"/>
+          <w:color w:val="0070C0"/>
+        </w:rPr>
+      </w:pPr>
+      <w:r>
+        <w:rPr>
+          <w:rFonts w:ascii="Aptos" w:hAnsi="Aptos"/>
+          <w:color w:val="0070C0"/>
+        </w:rPr>
+        <w:t>Fixed.</w:t>
+      </w:r>
+    </w:p>
+    <w:p>
+      <w:pPr>
+        <w:rPr>
+          <w:rFonts w:ascii="Aptos" w:hAnsi="Aptos"/>
+          <w:color w:val="212121"/>
+        </w:rPr>
+      </w:pPr>
       <w:r>
         <w:rPr>
           <w:rFonts w:ascii="Aptos" w:hAnsi="Aptos"/>
@@ -737,6 +1241,29 @@
         <w:br/>
         <w:t>Line 398: I recommend moving the link up to Line 72 (see associated comment there).</w:t>
       </w:r>
+    </w:p>
+    <w:p>
+      <w:pPr>
+        <w:rPr>
+          <w:rFonts w:ascii="Aptos" w:hAnsi="Aptos"/>
+          <w:color w:val="0070C0"/>
+        </w:rPr>
+      </w:pPr>
+      <w:r>
+        <w:rPr>
+          <w:rFonts w:ascii="Aptos" w:hAnsi="Aptos"/>
+          <w:color w:val="0070C0"/>
+        </w:rPr>
+        <w:t>Moved to match suggestion.</w:t>
+      </w:r>
+    </w:p>
+    <w:p>
+      <w:pPr>
+        <w:rPr>
+          <w:rFonts w:ascii="Aptos" w:hAnsi="Aptos"/>
+          <w:color w:val="212121"/>
+        </w:rPr>
+      </w:pPr>
       <w:r>
         <w:rPr>
           <w:rFonts w:ascii="Aptos" w:hAnsi="Aptos"/>
@@ -745,6 +1272,29 @@
         <w:br/>
         <w:t>Line 419: This sentence is the crux of the matter! Consider moving it up to the end of the first paragraph on Line 388, instead of burying it at the end of the section.</w:t>
       </w:r>
+    </w:p>
+    <w:p>
+      <w:pPr>
+        <w:rPr>
+          <w:rFonts w:ascii="Aptos" w:hAnsi="Aptos"/>
+          <w:color w:val="0070C0"/>
+        </w:rPr>
+      </w:pPr>
+      <w:r>
+        <w:rPr>
+          <w:rFonts w:ascii="Aptos" w:hAnsi="Aptos"/>
+          <w:color w:val="0070C0"/>
+        </w:rPr>
+        <w:t>Moved to match suggestion.</w:t>
+      </w:r>
+    </w:p>
+    <w:p>
+      <w:pPr>
+        <w:rPr>
+          <w:rFonts w:ascii="Aptos" w:hAnsi="Aptos"/>
+          <w:color w:val="212121"/>
+        </w:rPr>
+      </w:pPr>
       <w:r>
         <w:rPr>
           <w:rFonts w:ascii="Aptos" w:hAnsi="Aptos"/>
@@ -753,6 +1303,29 @@
         <w:br/>
         <w:t>Line 427: It might be more accurate to say 226 locations in northern Idaho. The headwaters of the Columbia River are in British Columbia.</w:t>
       </w:r>
+    </w:p>
+    <w:p>
+      <w:pPr>
+        <w:rPr>
+          <w:rFonts w:ascii="Aptos" w:hAnsi="Aptos"/>
+          <w:color w:val="0070C0"/>
+        </w:rPr>
+      </w:pPr>
+      <w:r>
+        <w:rPr>
+          <w:rFonts w:ascii="Aptos" w:hAnsi="Aptos"/>
+          <w:color w:val="0070C0"/>
+        </w:rPr>
+        <w:t>While technically the Snake River is the upper Columbia River watershed, we’ve changed to “greater Snake River watershed” to be more precise.</w:t>
+      </w:r>
+    </w:p>
+    <w:p>
+      <w:pPr>
+        <w:rPr>
+          <w:rFonts w:ascii="Aptos" w:hAnsi="Aptos"/>
+          <w:color w:val="212121"/>
+        </w:rPr>
+      </w:pPr>
       <w:r>
         <w:rPr>
           <w:rFonts w:ascii="Aptos" w:hAnsi="Aptos"/>
@@ -761,6 +1334,29 @@
         <w:br/>
         <w:t>Line 432: Is this mean daily temperature in August or monthly August temperature? Does it matter?</w:t>
       </w:r>
+    </w:p>
+    <w:p>
+      <w:pPr>
+        <w:rPr>
+          <w:rFonts w:ascii="Aptos" w:hAnsi="Aptos"/>
+          <w:color w:val="0070C0"/>
+        </w:rPr>
+      </w:pPr>
+      <w:r>
+        <w:rPr>
+          <w:rFonts w:ascii="Aptos" w:hAnsi="Aptos"/>
+          <w:color w:val="0070C0"/>
+        </w:rPr>
+        <w:t>Monthly August temperature, which is highlighted in Isaak et al. 2015 citation.</w:t>
+      </w:r>
+    </w:p>
+    <w:p>
+      <w:pPr>
+        <w:rPr>
+          <w:rFonts w:ascii="Aptos" w:hAnsi="Aptos"/>
+          <w:color w:val="212121"/>
+        </w:rPr>
+      </w:pPr>
       <w:r>
         <w:rPr>
           <w:rFonts w:ascii="Aptos" w:hAnsi="Aptos"/>
@@ -769,6 +1365,43 @@
         <w:br/>
         <w:t>Line 555: Other places you capitalize Shiny here you do not.</w:t>
       </w:r>
+    </w:p>
+    <w:p>
+      <w:pPr>
+        <w:rPr>
+          <w:rFonts w:ascii="Aptos" w:hAnsi="Aptos"/>
+          <w:color w:val="212121"/>
+        </w:rPr>
+      </w:pPr>
+      <w:r>
+        <w:rPr>
+          <w:rFonts w:ascii="Aptos" w:hAnsi="Aptos"/>
+          <w:color w:val="212121"/>
+        </w:rPr>
+        <w:br/>
+      </w:r>
+      <w:r>
+        <w:rPr>
+          <w:rFonts w:ascii="Aptos" w:hAnsi="Aptos"/>
+          <w:color w:val="0070C0"/>
+        </w:rPr>
+        <w:t>Good catch, thanks!</w:t>
+      </w:r>
+      <w:r>
+        <w:rPr>
+          <w:rFonts w:ascii="Aptos" w:hAnsi="Aptos"/>
+          <w:color w:val="212121"/>
+        </w:rPr>
+        <w:br/>
+      </w:r>
+      <w:r>
+        <w:rPr>
+          <w:rFonts w:ascii="Aptos" w:hAnsi="Aptos"/>
+          <w:color w:val="212121"/>
+        </w:rPr>
+        <w:br/>
+        <w:t>Editor's Comments to Author:</w:t>
+      </w:r>
       <w:r>
         <w:rPr>
           <w:rFonts w:ascii="Aptos" w:hAnsi="Aptos"/>
@@ -783,28 +1416,6 @@
         </w:rPr>
         <w:lastRenderedPageBreak/>
         <w:br/>
-      </w:r>
-      <w:r>
-        <w:rPr>
-          <w:rFonts w:ascii="Aptos" w:hAnsi="Aptos"/>
-          <w:color w:val="212121"/>
-        </w:rPr>
-        <w:br/>
-        <w:t>Editor's Comments to Author:</w:t>
-      </w:r>
-      <w:r>
-        <w:rPr>
-          <w:rFonts w:ascii="Aptos" w:hAnsi="Aptos"/>
-          <w:color w:val="212121"/>
-        </w:rPr>
-        <w:br/>
-      </w:r>
-      <w:r>
-        <w:rPr>
-          <w:rFonts w:ascii="Aptos" w:hAnsi="Aptos"/>
-          <w:color w:val="212121"/>
-        </w:rPr>
-        <w:br/>
         <w:t>Science Editor</w:t>
       </w:r>
       <w:r>
@@ -985,6 +1596,30 @@
           <w:color w:val="212121"/>
         </w:rPr>
         <w:br/>
+        <w:t>Line 397 to 415:  Move this material into Box 5.</w:t>
+      </w:r>
+      <w:r>
+        <w:rPr>
+          <w:rFonts w:ascii="Aptos" w:hAnsi="Aptos"/>
+          <w:color w:val="212121"/>
+        </w:rPr>
+        <w:br/>
+        <w:t>Line 435 to 458:  Move this material into Box 6.</w:t>
+      </w:r>
+      <w:r>
+        <w:rPr>
+          <w:rFonts w:ascii="Aptos" w:hAnsi="Aptos"/>
+          <w:color w:val="212121"/>
+        </w:rPr>
+        <w:br/>
+        <w:t>Line 49:  salmonids should not be capitalized.</w:t>
+      </w:r>
+      <w:r>
+        <w:rPr>
+          <w:rFonts w:ascii="Aptos" w:hAnsi="Aptos"/>
+          <w:color w:val="212121"/>
+        </w:rPr>
+        <w:br/>
       </w:r>
       <w:r>
         <w:rPr>
@@ -992,30 +1627,6 @@
           <w:color w:val="212121"/>
         </w:rPr>
         <w:lastRenderedPageBreak/>
-        <w:t>Line 397 to 415:  Move this material into Box 5.</w:t>
-      </w:r>
-      <w:r>
-        <w:rPr>
-          <w:rFonts w:ascii="Aptos" w:hAnsi="Aptos"/>
-          <w:color w:val="212121"/>
-        </w:rPr>
-        <w:br/>
-        <w:t>Line 435 to 458:  Move this material into Box 6.</w:t>
-      </w:r>
-      <w:r>
-        <w:rPr>
-          <w:rFonts w:ascii="Aptos" w:hAnsi="Aptos"/>
-          <w:color w:val="212121"/>
-        </w:rPr>
-        <w:br/>
-        <w:t>Line 49:  salmonids should not be capitalized.</w:t>
-      </w:r>
-      <w:r>
-        <w:rPr>
-          <w:rFonts w:ascii="Aptos" w:hAnsi="Aptos"/>
-          <w:color w:val="212121"/>
-        </w:rPr>
-        <w:br/>
         <w:t>Line 51: salmon should not be capitalized.</w:t>
       </w:r>
       <w:r>
@@ -1520,6 +2131,46 @@
           <w:color w:val="212121"/>
         </w:rPr>
         <w:br/>
+        <w:t xml:space="preserve">Line 575: Replace “copper river delta, </w:t>
+      </w:r>
+      <w:proofErr w:type="spellStart"/>
+      <w:r>
+        <w:rPr>
+          <w:rFonts w:ascii="Aptos" w:hAnsi="Aptos"/>
+          <w:color w:val="212121"/>
+        </w:rPr>
+        <w:t>alaska</w:t>
+      </w:r>
+      <w:proofErr w:type="spellEnd"/>
+      <w:r>
+        <w:rPr>
+          <w:rFonts w:ascii="Aptos" w:hAnsi="Aptos"/>
+          <w:color w:val="212121"/>
+        </w:rPr>
+        <w:t>” with Copper River Delta, Alaska”.</w:t>
+      </w:r>
+      <w:r>
+        <w:rPr>
+          <w:rFonts w:ascii="Aptos" w:hAnsi="Aptos"/>
+          <w:color w:val="212121"/>
+        </w:rPr>
+        <w:br/>
+        <w:t>Line 582: Replace “chinook salmon” with “Chinook Salmon”.</w:t>
+      </w:r>
+      <w:r>
+        <w:rPr>
+          <w:rFonts w:ascii="Aptos" w:hAnsi="Aptos"/>
+          <w:color w:val="212121"/>
+        </w:rPr>
+        <w:br/>
+        <w:t>Line 585: Replace “bull trout” with Bull Trout”.</w:t>
+      </w:r>
+      <w:r>
+        <w:rPr>
+          <w:rFonts w:ascii="Aptos" w:hAnsi="Aptos"/>
+          <w:color w:val="212121"/>
+        </w:rPr>
+        <w:br/>
       </w:r>
       <w:r>
         <w:rPr>
@@ -1527,46 +2178,6 @@
           <w:color w:val="212121"/>
         </w:rPr>
         <w:lastRenderedPageBreak/>
-        <w:t xml:space="preserve">Line 575: Replace “copper river delta, </w:t>
-      </w:r>
-      <w:proofErr w:type="spellStart"/>
-      <w:r>
-        <w:rPr>
-          <w:rFonts w:ascii="Aptos" w:hAnsi="Aptos"/>
-          <w:color w:val="212121"/>
-        </w:rPr>
-        <w:t>alaska</w:t>
-      </w:r>
-      <w:proofErr w:type="spellEnd"/>
-      <w:r>
-        <w:rPr>
-          <w:rFonts w:ascii="Aptos" w:hAnsi="Aptos"/>
-          <w:color w:val="212121"/>
-        </w:rPr>
-        <w:t>” with Copper River Delta, Alaska”.</w:t>
-      </w:r>
-      <w:r>
-        <w:rPr>
-          <w:rFonts w:ascii="Aptos" w:hAnsi="Aptos"/>
-          <w:color w:val="212121"/>
-        </w:rPr>
-        <w:br/>
-        <w:t>Line 582: Replace “chinook salmon” with “Chinook Salmon”.</w:t>
-      </w:r>
-      <w:r>
-        <w:rPr>
-          <w:rFonts w:ascii="Aptos" w:hAnsi="Aptos"/>
-          <w:color w:val="212121"/>
-        </w:rPr>
-        <w:br/>
-        <w:t>Line 585: Replace “bull trout” with Bull Trout”.</w:t>
-      </w:r>
-      <w:r>
-        <w:rPr>
-          <w:rFonts w:ascii="Aptos" w:hAnsi="Aptos"/>
-          <w:color w:val="212121"/>
-        </w:rPr>
-        <w:br/>
         <w:t>Line 602: Replace “chum salmon” with “Chum Salmon”.</w:t>
       </w:r>
       <w:r>

</xml_diff>